<commit_message>
Add installation details in project report
</commit_message>
<xml_diff>
--- a/TrafficRL_ProjectCCE.docx
+++ b/TrafficRL_ProjectCCE.docx
@@ -172,16 +172,7 @@
           <w:szCs w:val="28"/>
           <w:lang w:val="en-US"/>
         </w:rPr>
-        <w:t>SARSA</w:t>
-      </w:r>
-      <w:r>
-        <w:rPr>
-          <w:rFonts w:cstheme="minorHAnsi"/>
-          <w:sz w:val="28"/>
-          <w:szCs w:val="28"/>
-          <w:lang w:val="en-US"/>
-        </w:rPr>
-        <w:t xml:space="preserve">, </w:t>
+        <w:t xml:space="preserve">SARSA, </w:t>
       </w:r>
       <w:r>
         <w:rPr>
@@ -357,16 +348,7 @@
               <w:szCs w:val="28"/>
               <w:lang w:val="en-US"/>
             </w:rPr>
-            <m:t xml:space="preserve">= </m:t>
-          </m:r>
-          <m:r>
-            <w:rPr>
-              <w:rFonts w:ascii="Cambria Math" w:hAnsi="Cambria Math" w:cstheme="minorHAnsi"/>
-              <w:sz w:val="28"/>
-              <w:szCs w:val="28"/>
-              <w:lang w:val="en-US"/>
-            </w:rPr>
-            <m:t>Q</m:t>
+            <m:t>= Q</m:t>
           </m:r>
           <m:d>
             <m:dPr>
@@ -586,25 +568,7 @@
                           <w:szCs w:val="28"/>
                           <w:lang w:val="en-US"/>
                         </w:rPr>
-                        <m:t>t</m:t>
-                      </m:r>
-                      <m:r>
-                        <w:rPr>
-                          <w:rFonts w:ascii="Cambria Math" w:hAnsi="Cambria Math" w:cstheme="minorHAnsi"/>
-                          <w:sz w:val="28"/>
-                          <w:szCs w:val="28"/>
-                          <w:lang w:val="en-US"/>
-                        </w:rPr>
-                        <m:t>+1</m:t>
-                      </m:r>
-                      <m:r>
-                        <w:rPr>
-                          <w:rFonts w:ascii="Cambria Math" w:hAnsi="Cambria Math" w:cstheme="minorHAnsi"/>
-                          <w:sz w:val="28"/>
-                          <w:szCs w:val="28"/>
-                          <w:lang w:val="en-US"/>
-                        </w:rPr>
-                        <m:t xml:space="preserve">, </m:t>
+                        <m:t xml:space="preserve">t+1, </m:t>
                       </m:r>
                     </m:sub>
                   </m:sSub>
@@ -639,25 +603,7 @@
                           <w:szCs w:val="28"/>
                           <w:lang w:val="en-US"/>
                         </w:rPr>
-                        <m:t>t</m:t>
-                      </m:r>
-                      <m:r>
-                        <w:rPr>
-                          <w:rFonts w:ascii="Cambria Math" w:hAnsi="Cambria Math" w:cstheme="minorHAnsi"/>
-                          <w:sz w:val="28"/>
-                          <w:szCs w:val="28"/>
-                          <w:lang w:val="en-US"/>
-                        </w:rPr>
-                        <m:t>+1</m:t>
-                      </m:r>
-                      <m:r>
-                        <w:rPr>
-                          <w:rFonts w:ascii="Cambria Math" w:hAnsi="Cambria Math" w:cstheme="minorHAnsi"/>
-                          <w:sz w:val="28"/>
-                          <w:szCs w:val="28"/>
-                          <w:lang w:val="en-US"/>
-                        </w:rPr>
-                        <m:t xml:space="preserve"> </m:t>
+                        <m:t xml:space="preserve">t+1 </m:t>
                       </m:r>
                     </m:sub>
                   </m:sSub>
@@ -670,16 +616,7 @@
                   <w:szCs w:val="28"/>
                   <w:lang w:val="en-US"/>
                 </w:rPr>
-                <m:t xml:space="preserve">- </m:t>
-              </m:r>
-              <m:r>
-                <w:rPr>
-                  <w:rFonts w:ascii="Cambria Math" w:hAnsi="Cambria Math" w:cstheme="minorHAnsi"/>
-                  <w:sz w:val="28"/>
-                  <w:szCs w:val="28"/>
-                  <w:lang w:val="en-US"/>
-                </w:rPr>
-                <m:t>Q</m:t>
+                <m:t>- Q</m:t>
               </m:r>
               <m:d>
                 <m:dPr>
@@ -801,18 +738,7 @@
           <w:szCs w:val="28"/>
           <w:lang w:val="en-US"/>
         </w:rPr>
-        <w:t>Q-Learning Off-Policy</w:t>
-      </w:r>
-      <w:r>
-        <w:rPr>
-          <w:rFonts w:cstheme="minorHAnsi"/>
-          <w:b/>
-          <w:bCs/>
-          <w:sz w:val="28"/>
-          <w:szCs w:val="28"/>
-          <w:lang w:val="en-US"/>
-        </w:rPr>
-        <w:t xml:space="preserve"> TD Control</w:t>
+        <w:t>Q-Learning Off-Policy TD Control</w:t>
       </w:r>
     </w:p>
     <w:p>
@@ -1104,31 +1030,7 @@
                   <w:szCs w:val="28"/>
                   <w:lang w:val="en-US"/>
                 </w:rPr>
-                <m:t>γ</m:t>
-              </m:r>
-              <m:r>
-                <m:rPr>
-                  <m:sty m:val="p"/>
-                </m:rPr>
-                <w:rPr>
-                  <w:rFonts w:ascii="Cambria Math" w:hAnsi="Cambria Math" w:cstheme="minorHAnsi"/>
-                  <w:sz w:val="28"/>
-                  <w:szCs w:val="28"/>
-                  <w:lang w:val="en-US"/>
-                </w:rPr>
-                <m:t xml:space="preserve"> </m:t>
-              </m:r>
-              <m:r>
-                <m:rPr>
-                  <m:sty m:val="p"/>
-                </m:rPr>
-                <w:rPr>
-                  <w:rFonts w:ascii="Cambria Math" w:hAnsi="Cambria Math" w:cstheme="minorHAnsi"/>
-                  <w:sz w:val="28"/>
-                  <w:szCs w:val="28"/>
-                  <w:lang w:val="en-US"/>
-                </w:rPr>
-                <m:t xml:space="preserve"> </m:t>
+                <m:t xml:space="preserve">γ  </m:t>
               </m:r>
               <m:limLow>
                 <m:limLowPr>
@@ -1406,16 +1308,7 @@
               <w:szCs w:val="28"/>
               <w:lang w:val="en-US"/>
             </w:rPr>
-            <m:t>Q</m:t>
-          </m:r>
-          <m:r>
-            <w:rPr>
-              <w:rFonts w:ascii="Cambria Math" w:hAnsi="Cambria Math" w:cstheme="minorHAnsi"/>
-              <w:sz w:val="28"/>
-              <w:szCs w:val="28"/>
-              <w:lang w:val="en-US"/>
-            </w:rPr>
-            <m:t>1</m:t>
+            <m:t>Q1</m:t>
           </m:r>
           <m:d>
             <m:dPr>
@@ -1509,16 +1402,7 @@
               <w:szCs w:val="28"/>
               <w:lang w:val="en-US"/>
             </w:rPr>
-            <m:t>= Q</m:t>
-          </m:r>
-          <m:r>
-            <w:rPr>
-              <w:rFonts w:ascii="Cambria Math" w:hAnsi="Cambria Math" w:cstheme="minorHAnsi"/>
-              <w:sz w:val="28"/>
-              <w:szCs w:val="28"/>
-              <w:lang w:val="en-US"/>
-            </w:rPr>
-            <m:t>1</m:t>
+            <m:t>= Q1</m:t>
           </m:r>
           <m:d>
             <m:dPr>
@@ -1692,16 +1576,7 @@
                   <w:szCs w:val="28"/>
                   <w:lang w:val="en-US"/>
                 </w:rPr>
-                <m:t>Q2</m:t>
-              </m:r>
-              <m:r>
-                <w:rPr>
-                  <w:rFonts w:ascii="Cambria Math" w:hAnsi="Cambria Math" w:cstheme="minorHAnsi"/>
-                  <w:sz w:val="28"/>
-                  <w:szCs w:val="28"/>
-                  <w:lang w:val="en-US"/>
-                </w:rPr>
-                <m:t>(</m:t>
+                <m:t>Q2(</m:t>
               </m:r>
               <m:sSup>
                 <m:sSupPr>
@@ -1778,16 +1653,7 @@
                           <w:szCs w:val="28"/>
                           <w:lang w:val="en-US"/>
                         </w:rPr>
-                        <m:t>arg</m:t>
-                      </m:r>
-                      <m:r>
-                        <w:rPr>
-                          <w:rFonts w:ascii="Cambria Math" w:hAnsi="Cambria Math" w:cstheme="minorHAnsi"/>
-                          <w:sz w:val="28"/>
-                          <w:szCs w:val="28"/>
-                          <w:lang w:val="en-US"/>
-                        </w:rPr>
-                        <m:t>max</m:t>
+                        <m:t>argmax</m:t>
                       </m:r>
                     </m:e>
                   </m:groupChr>
@@ -1811,16 +1677,7 @@
                   <w:szCs w:val="28"/>
                   <w:lang w:val="en-US"/>
                 </w:rPr>
-                <m:t>Q</m:t>
-              </m:r>
-              <m:r>
-                <w:rPr>
-                  <w:rFonts w:ascii="Cambria Math" w:hAnsi="Cambria Math" w:cstheme="minorHAnsi"/>
-                  <w:sz w:val="28"/>
-                  <w:szCs w:val="28"/>
-                  <w:lang w:val="en-US"/>
-                </w:rPr>
-                <m:t>1</m:t>
+                <m:t>Q1</m:t>
               </m:r>
               <m:d>
                 <m:dPr>
@@ -1888,25 +1745,7 @@
                   <w:szCs w:val="28"/>
                   <w:lang w:val="en-US"/>
                 </w:rPr>
-                <m:t>)</m:t>
-              </m:r>
-              <m:r>
-                <w:rPr>
-                  <w:rFonts w:ascii="Cambria Math" w:hAnsi="Cambria Math" w:cstheme="minorHAnsi"/>
-                  <w:sz w:val="28"/>
-                  <w:szCs w:val="28"/>
-                  <w:lang w:val="en-US"/>
-                </w:rPr>
-                <m:t>- Q</m:t>
-              </m:r>
-              <m:r>
-                <w:rPr>
-                  <w:rFonts w:ascii="Cambria Math" w:hAnsi="Cambria Math" w:cstheme="minorHAnsi"/>
-                  <w:sz w:val="28"/>
-                  <w:szCs w:val="28"/>
-                  <w:lang w:val="en-US"/>
-                </w:rPr>
-                <m:t>1</m:t>
+                <m:t>)- Q1</m:t>
               </m:r>
               <m:d>
                 <m:dPr>
@@ -2163,17 +2002,7 @@
           <w:szCs w:val="28"/>
           <w:lang w:eastAsia="en-GB"/>
         </w:rPr>
-        <w:t>Current Phase - Current phase set on traffic signal</w:t>
-      </w:r>
-      <w:r>
-        <w:rPr>
-          <w:rFonts w:eastAsia="Times New Roman" w:cstheme="minorHAnsi"/>
-          <w:color w:val="24292E"/>
-          <w:sz w:val="28"/>
-          <w:szCs w:val="28"/>
-          <w:lang w:eastAsia="en-GB"/>
-        </w:rPr>
-        <w:t xml:space="preserve"> for the specific lane</w:t>
+        <w:t>Current Phase - Current phase set on traffic signal for the specific lane</w:t>
       </w:r>
     </w:p>
     <w:p>
@@ -3084,16 +2913,7 @@
           <w:szCs w:val="28"/>
           <w:lang w:val="en-US"/>
         </w:rPr>
-        <w:t xml:space="preserve">One-way single intersection using </w:t>
-      </w:r>
-      <w:r>
-        <w:rPr>
-          <w:rFonts w:cstheme="minorHAnsi"/>
-          <w:sz w:val="28"/>
-          <w:szCs w:val="28"/>
-          <w:lang w:val="en-US"/>
-        </w:rPr>
-        <w:t>Double Q-Learning</w:t>
+        <w:t>One-way single intersection using Double Q-Learning</w:t>
       </w:r>
     </w:p>
     <w:p>
@@ -3128,25 +2948,7 @@
           <w:szCs w:val="28"/>
           <w:lang w:val="en-US"/>
         </w:rPr>
-        <w:t>Two</w:t>
-      </w:r>
-      <w:r>
-        <w:rPr>
-          <w:rFonts w:cstheme="minorHAnsi"/>
-          <w:sz w:val="28"/>
-          <w:szCs w:val="28"/>
-          <w:lang w:val="en-US"/>
-        </w:rPr>
-        <w:t xml:space="preserve">-way single intersection using </w:t>
-      </w:r>
-      <w:r>
-        <w:rPr>
-          <w:rFonts w:cstheme="minorHAnsi"/>
-          <w:sz w:val="28"/>
-          <w:szCs w:val="28"/>
-          <w:lang w:val="en-US"/>
-        </w:rPr>
-        <w:t>Q-Learning</w:t>
+        <w:t>Two-way single intersection using Q-Learning</w:t>
       </w:r>
     </w:p>
     <w:p>
@@ -3170,25 +2972,7 @@
           <w:szCs w:val="28"/>
           <w:lang w:val="en-US"/>
         </w:rPr>
-        <w:t>Two</w:t>
-      </w:r>
-      <w:r>
-        <w:rPr>
-          <w:rFonts w:cstheme="minorHAnsi"/>
-          <w:sz w:val="28"/>
-          <w:szCs w:val="28"/>
-          <w:lang w:val="en-US"/>
-        </w:rPr>
-        <w:t xml:space="preserve">-way single intersection using </w:t>
-      </w:r>
-      <w:r>
-        <w:rPr>
-          <w:rFonts w:cstheme="minorHAnsi"/>
-          <w:sz w:val="28"/>
-          <w:szCs w:val="28"/>
-          <w:lang w:val="en-US"/>
-        </w:rPr>
-        <w:t>SARSA</w:t>
+        <w:t>Two-way single intersection using SARSA</w:t>
       </w:r>
     </w:p>
     <w:p>
@@ -3212,25 +2996,7 @@
           <w:szCs w:val="28"/>
           <w:lang w:val="en-US"/>
         </w:rPr>
-        <w:t>Two</w:t>
-      </w:r>
-      <w:r>
-        <w:rPr>
-          <w:rFonts w:cstheme="minorHAnsi"/>
-          <w:sz w:val="28"/>
-          <w:szCs w:val="28"/>
-          <w:lang w:val="en-US"/>
-        </w:rPr>
-        <w:t xml:space="preserve">-way single intersection using </w:t>
-      </w:r>
-      <w:r>
-        <w:rPr>
-          <w:rFonts w:cstheme="minorHAnsi"/>
-          <w:sz w:val="28"/>
-          <w:szCs w:val="28"/>
-          <w:lang w:val="en-US"/>
-        </w:rPr>
-        <w:t>Double Q-Learning</w:t>
+        <w:t>Two-way single intersection using Double Q-Learning</w:t>
       </w:r>
     </w:p>
     <w:p>
@@ -3260,57 +3026,317 @@
         <w:pStyle w:val="ListParagraph"/>
         <w:rPr>
           <w:rFonts w:cstheme="minorHAnsi"/>
-          <w:sz w:val="28"/>
-          <w:szCs w:val="28"/>
-          <w:lang w:val="en-US"/>
-        </w:rPr>
-      </w:pPr>
-    </w:p>
-    <w:p>
-      <w:pPr>
-        <w:pStyle w:val="ListParagraph"/>
-        <w:rPr>
-          <w:rFonts w:cstheme="minorHAnsi"/>
-          <w:sz w:val="28"/>
-          <w:szCs w:val="28"/>
-          <w:lang w:val="en-US"/>
-        </w:rPr>
-      </w:pPr>
-    </w:p>
-    <w:p>
-      <w:pPr>
-        <w:rPr>
-          <w:rFonts w:cstheme="minorHAnsi"/>
-          <w:sz w:val="28"/>
-          <w:szCs w:val="28"/>
-          <w:lang w:val="en-US"/>
-        </w:rPr>
-      </w:pPr>
-    </w:p>
-    <w:p>
-      <w:pPr>
-        <w:rPr>
-          <w:rFonts w:cstheme="minorHAnsi"/>
-          <w:sz w:val="28"/>
-          <w:szCs w:val="28"/>
-          <w:lang w:val="en-US"/>
-        </w:rPr>
-      </w:pPr>
-    </w:p>
-    <w:p>
-      <w:pPr>
-        <w:rPr>
-          <w:rFonts w:cstheme="minorHAnsi"/>
-          <w:sz w:val="28"/>
-          <w:szCs w:val="28"/>
-          <w:lang w:val="en-US"/>
-        </w:rPr>
-      </w:pPr>
-    </w:p>
-    <w:p>
-      <w:pPr>
-        <w:rPr>
-          <w:rFonts w:cstheme="minorHAnsi"/>
+          <w:b/>
+          <w:bCs/>
+          <w:sz w:val="28"/>
+          <w:szCs w:val="28"/>
+          <w:lang w:val="en-US"/>
+        </w:rPr>
+      </w:pPr>
+    </w:p>
+    <w:p>
+      <w:pPr>
+        <w:rPr>
+          <w:rFonts w:cstheme="minorHAnsi"/>
+          <w:b/>
+          <w:bCs/>
+          <w:sz w:val="28"/>
+          <w:szCs w:val="28"/>
+          <w:lang w:val="en-US"/>
+        </w:rPr>
+      </w:pPr>
+      <w:r>
+        <w:rPr>
+          <w:rFonts w:cstheme="minorHAnsi"/>
+          <w:b/>
+          <w:bCs/>
+          <w:sz w:val="28"/>
+          <w:szCs w:val="28"/>
+          <w:lang w:val="en-US"/>
+        </w:rPr>
+        <w:t>Project Installation</w:t>
+      </w:r>
+      <w:r>
+        <w:rPr>
+          <w:rFonts w:cstheme="minorHAnsi"/>
+          <w:b/>
+          <w:bCs/>
+          <w:sz w:val="28"/>
+          <w:szCs w:val="28"/>
+          <w:lang w:val="en-US"/>
+        </w:rPr>
+        <w:t>:</w:t>
+      </w:r>
+    </w:p>
+    <w:p>
+      <w:pPr>
+        <w:rPr>
+          <w:rFonts w:cstheme="minorHAnsi"/>
+          <w:b/>
+          <w:bCs/>
+          <w:sz w:val="28"/>
+          <w:szCs w:val="28"/>
+          <w:lang w:val="en-US"/>
+        </w:rPr>
+      </w:pPr>
+    </w:p>
+    <w:p>
+      <w:pPr>
+        <w:rPr>
+          <w:rFonts w:cstheme="minorHAnsi"/>
+          <w:color w:val="24292E"/>
+        </w:rPr>
+      </w:pPr>
+      <w:r>
+        <w:rPr>
+          <w:rFonts w:cstheme="minorHAnsi"/>
+          <w:color w:val="24292E"/>
+        </w:rPr>
+        <w:t>Setup</w:t>
+      </w:r>
+    </w:p>
+    <w:p>
+      <w:pPr>
+        <w:rPr>
+          <w:rFonts w:cstheme="minorHAnsi"/>
+          <w:b/>
+          <w:bCs/>
+          <w:lang w:val="en-US"/>
+        </w:rPr>
+      </w:pPr>
+    </w:p>
+    <w:p>
+      <w:pPr>
+        <w:pStyle w:val="NormalWeb"/>
+        <w:shd w:val="clear" w:color="auto" w:fill="FFFFFF"/>
+        <w:spacing w:before="0" w:beforeAutospacing="0" w:after="240" w:afterAutospacing="0"/>
+        <w:rPr>
+          <w:rFonts w:asciiTheme="minorHAnsi" w:hAnsiTheme="minorHAnsi" w:cstheme="minorHAnsi"/>
+          <w:color w:val="24292E"/>
+        </w:rPr>
+      </w:pPr>
+      <w:r>
+        <w:rPr>
+          <w:rFonts w:asciiTheme="minorHAnsi" w:hAnsiTheme="minorHAnsi" w:cstheme="minorHAnsi"/>
+          <w:color w:val="24292E"/>
+        </w:rPr>
+        <w:t>install sumo sumo-tools sumo-doc</w:t>
+      </w:r>
+    </w:p>
+    <w:p>
+      <w:pPr>
+        <w:pStyle w:val="NormalWeb"/>
+        <w:shd w:val="clear" w:color="auto" w:fill="FFFFFF"/>
+        <w:spacing w:before="0" w:beforeAutospacing="0" w:after="240" w:afterAutospacing="0"/>
+        <w:rPr>
+          <w:rFonts w:asciiTheme="minorHAnsi" w:hAnsiTheme="minorHAnsi" w:cstheme="minorHAnsi"/>
+          <w:color w:val="24292E"/>
+        </w:rPr>
+      </w:pPr>
+      <w:r>
+        <w:rPr>
+          <w:rFonts w:asciiTheme="minorHAnsi" w:hAnsiTheme="minorHAnsi" w:cstheme="minorHAnsi"/>
+          <w:color w:val="24292E"/>
+        </w:rPr>
+        <w:t>echo 'export SUMO_HOME="/</w:t>
+      </w:r>
+      <w:proofErr w:type="spellStart"/>
+      <w:r>
+        <w:rPr>
+          <w:rFonts w:asciiTheme="minorHAnsi" w:hAnsiTheme="minorHAnsi" w:cstheme="minorHAnsi"/>
+          <w:color w:val="24292E"/>
+        </w:rPr>
+        <w:t>usr</w:t>
+      </w:r>
+      <w:proofErr w:type="spellEnd"/>
+      <w:r>
+        <w:rPr>
+          <w:rFonts w:asciiTheme="minorHAnsi" w:hAnsiTheme="minorHAnsi" w:cstheme="minorHAnsi"/>
+          <w:color w:val="24292E"/>
+        </w:rPr>
+        <w:t>/share/sumo"' &gt;&gt; ~/.</w:t>
+      </w:r>
+      <w:proofErr w:type="spellStart"/>
+      <w:r>
+        <w:rPr>
+          <w:rFonts w:asciiTheme="minorHAnsi" w:hAnsiTheme="minorHAnsi" w:cstheme="minorHAnsi"/>
+          <w:color w:val="24292E"/>
+        </w:rPr>
+        <w:t>bashrc</w:t>
+      </w:r>
+      <w:proofErr w:type="spellEnd"/>
+    </w:p>
+    <w:p>
+      <w:pPr>
+        <w:pStyle w:val="NormalWeb"/>
+        <w:shd w:val="clear" w:color="auto" w:fill="FFFFFF"/>
+        <w:spacing w:before="0" w:beforeAutospacing="0" w:after="240" w:afterAutospacing="0"/>
+        <w:rPr>
+          <w:rFonts w:asciiTheme="minorHAnsi" w:hAnsiTheme="minorHAnsi" w:cstheme="minorHAnsi"/>
+          <w:color w:val="24292E"/>
+        </w:rPr>
+      </w:pPr>
+      <w:r>
+        <w:rPr>
+          <w:rFonts w:asciiTheme="minorHAnsi" w:hAnsiTheme="minorHAnsi" w:cstheme="minorHAnsi"/>
+          <w:color w:val="24292E"/>
+        </w:rPr>
+        <w:t>source ~/.</w:t>
+      </w:r>
+      <w:proofErr w:type="spellStart"/>
+      <w:r>
+        <w:rPr>
+          <w:rFonts w:asciiTheme="minorHAnsi" w:hAnsiTheme="minorHAnsi" w:cstheme="minorHAnsi"/>
+          <w:color w:val="24292E"/>
+        </w:rPr>
+        <w:t>bashrc</w:t>
+      </w:r>
+      <w:proofErr w:type="spellEnd"/>
+    </w:p>
+    <w:p>
+      <w:pPr>
+        <w:pStyle w:val="NormalWeb"/>
+        <w:shd w:val="clear" w:color="auto" w:fill="FFFFFF"/>
+        <w:spacing w:before="0" w:beforeAutospacing="0" w:after="240" w:afterAutospacing="0"/>
+        <w:rPr>
+          <w:rFonts w:asciiTheme="minorHAnsi" w:hAnsiTheme="minorHAnsi" w:cstheme="minorHAnsi"/>
+          <w:color w:val="24292E"/>
+        </w:rPr>
+      </w:pPr>
+      <w:r>
+        <w:rPr>
+          <w:rFonts w:asciiTheme="minorHAnsi" w:hAnsiTheme="minorHAnsi" w:cstheme="minorHAnsi"/>
+          <w:color w:val="24292E"/>
+        </w:rPr>
+        <w:t>Install</w:t>
+      </w:r>
+    </w:p>
+    <w:p>
+      <w:pPr>
+        <w:pStyle w:val="NormalWeb"/>
+        <w:shd w:val="clear" w:color="auto" w:fill="FFFFFF"/>
+        <w:spacing w:before="0" w:beforeAutospacing="0" w:after="240" w:afterAutospacing="0"/>
+        <w:rPr>
+          <w:rFonts w:asciiTheme="minorHAnsi" w:hAnsiTheme="minorHAnsi" w:cstheme="minorHAnsi"/>
+          <w:color w:val="24292E"/>
+        </w:rPr>
+      </w:pPr>
+      <w:r>
+        <w:rPr>
+          <w:rFonts w:asciiTheme="minorHAnsi" w:hAnsiTheme="minorHAnsi" w:cstheme="minorHAnsi"/>
+          <w:color w:val="24292E"/>
+        </w:rPr>
+        <w:t>python3 setup.py install</w:t>
+      </w:r>
+    </w:p>
+    <w:p>
+      <w:pPr>
+        <w:pStyle w:val="NormalWeb"/>
+        <w:shd w:val="clear" w:color="auto" w:fill="FFFFFF"/>
+        <w:spacing w:before="0" w:beforeAutospacing="0" w:after="240" w:afterAutospacing="0"/>
+        <w:rPr>
+          <w:rFonts w:asciiTheme="minorHAnsi" w:hAnsiTheme="minorHAnsi" w:cstheme="minorHAnsi"/>
+          <w:color w:val="24292E"/>
+        </w:rPr>
+      </w:pPr>
+      <w:r>
+        <w:rPr>
+          <w:rFonts w:asciiTheme="minorHAnsi" w:hAnsiTheme="minorHAnsi" w:cstheme="minorHAnsi"/>
+          <w:color w:val="24292E"/>
+        </w:rPr>
+        <w:t>Run</w:t>
+      </w:r>
+    </w:p>
+    <w:p>
+      <w:pPr>
+        <w:pStyle w:val="NormalWeb"/>
+        <w:shd w:val="clear" w:color="auto" w:fill="FFFFFF"/>
+        <w:spacing w:before="0" w:beforeAutospacing="0" w:after="240" w:afterAutospacing="0"/>
+        <w:rPr>
+          <w:rFonts w:asciiTheme="minorHAnsi" w:hAnsiTheme="minorHAnsi" w:cstheme="minorHAnsi"/>
+          <w:color w:val="24292E"/>
+        </w:rPr>
+      </w:pPr>
+      <w:r>
+        <w:rPr>
+          <w:rFonts w:asciiTheme="minorHAnsi" w:hAnsiTheme="minorHAnsi" w:cstheme="minorHAnsi"/>
+          <w:color w:val="24292E"/>
+        </w:rPr>
+        <w:t>python3 rl_control.py</w:t>
+      </w:r>
+    </w:p>
+    <w:p>
+      <w:pPr>
+        <w:pStyle w:val="NormalWeb"/>
+        <w:shd w:val="clear" w:color="auto" w:fill="FFFFFF"/>
+        <w:spacing w:before="0" w:beforeAutospacing="0" w:after="240" w:afterAutospacing="0"/>
+        <w:rPr>
+          <w:rFonts w:asciiTheme="minorHAnsi" w:hAnsiTheme="minorHAnsi" w:cstheme="minorHAnsi"/>
+          <w:color w:val="24292E"/>
+        </w:rPr>
+      </w:pPr>
+      <w:r>
+        <w:rPr>
+          <w:rFonts w:asciiTheme="minorHAnsi" w:hAnsiTheme="minorHAnsi" w:cstheme="minorHAnsi"/>
+          <w:color w:val="24292E"/>
+        </w:rPr>
+        <w:t xml:space="preserve">RL Parameters </w:t>
+      </w:r>
+      <w:r>
+        <w:rPr>
+          <w:rFonts w:asciiTheme="minorHAnsi" w:hAnsiTheme="minorHAnsi" w:cstheme="minorHAnsi"/>
+          <w:color w:val="24292E"/>
+        </w:rPr>
+        <w:t>configuration</w:t>
+      </w:r>
+      <w:r>
+        <w:rPr>
+          <w:rFonts w:asciiTheme="minorHAnsi" w:hAnsiTheme="minorHAnsi" w:cstheme="minorHAnsi"/>
+          <w:color w:val="24292E"/>
+        </w:rPr>
+        <w:t>:</w:t>
+      </w:r>
+    </w:p>
+    <w:p>
+      <w:pPr>
+        <w:pStyle w:val="NormalWeb"/>
+        <w:shd w:val="clear" w:color="auto" w:fill="FFFFFF"/>
+        <w:spacing w:before="0" w:beforeAutospacing="0" w:after="240" w:afterAutospacing="0"/>
+        <w:rPr>
+          <w:rFonts w:asciiTheme="minorHAnsi" w:hAnsiTheme="minorHAnsi" w:cstheme="minorHAnsi"/>
+          <w:color w:val="24292E"/>
+        </w:rPr>
+      </w:pPr>
+      <w:r>
+        <w:rPr>
+          <w:rFonts w:asciiTheme="minorHAnsi" w:hAnsiTheme="minorHAnsi" w:cstheme="minorHAnsi"/>
+          <w:color w:val="24292E"/>
+        </w:rPr>
+        <w:t xml:space="preserve">All configuration parameter to do an </w:t>
+      </w:r>
+      <w:proofErr w:type="spellStart"/>
+      <w:r>
+        <w:rPr>
+          <w:rFonts w:asciiTheme="minorHAnsi" w:hAnsiTheme="minorHAnsi" w:cstheme="minorHAnsi"/>
+          <w:color w:val="24292E"/>
+        </w:rPr>
+        <w:t>rl</w:t>
+      </w:r>
+      <w:proofErr w:type="spellEnd"/>
+      <w:r>
+        <w:rPr>
+          <w:rFonts w:asciiTheme="minorHAnsi" w:hAnsiTheme="minorHAnsi" w:cstheme="minorHAnsi"/>
+          <w:color w:val="24292E"/>
+        </w:rPr>
+        <w:t xml:space="preserve"> control is kept in rl.ini file. By default it uses single intersection one way traffic signal.</w:t>
+      </w:r>
+    </w:p>
+    <w:p>
+      <w:pPr>
+        <w:rPr>
+          <w:rFonts w:cstheme="minorHAnsi"/>
+          <w:b/>
+          <w:bCs/>
           <w:sz w:val="28"/>
           <w:szCs w:val="28"/>
           <w:lang w:val="en-US"/>
@@ -3500,7 +3526,6 @@
               <v:path gradientshapeok="t" o:connecttype="rect"/>
             </v:shapetype>
             <v:shape id="Text Box 2" o:spid="_x0000_s1026" type="#_x0000_t202" alt="Juniper Business Use Only" style="position:absolute;margin-left:0;margin-top:.05pt;width:34.95pt;height:34.95pt;z-index:251659264;visibility:visible;mso-wrap-style:none;mso-wrap-distance-left:0;mso-wrap-distance-top:0;mso-wrap-distance-right:0;mso-wrap-distance-bottom:0;mso-position-horizontal:center;mso-position-horizontal-relative:text;mso-position-vertical:absolute;mso-position-vertical-relative:text;v-text-anchor:top" o:gfxdata="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" filled="f" stroked="f">
-              <v:fill o:detectmouseclick="t"/>
               <v:textbox style="mso-fit-shape-to-text:t" inset="0,0,0,0">
                 <w:txbxContent>
                   <w:p>
@@ -3619,7 +3644,6 @@
               <v:path gradientshapeok="t" o:connecttype="rect"/>
             </v:shapetype>
             <v:shape id="Text Box 3" o:spid="_x0000_s1027" type="#_x0000_t202" alt="Juniper Business Use Only" style="position:absolute;margin-left:0;margin-top:.05pt;width:34.95pt;height:34.95pt;z-index:251660288;visibility:visible;mso-wrap-style:none;mso-wrap-distance-left:0;mso-wrap-distance-top:0;mso-wrap-distance-right:0;mso-wrap-distance-bottom:0;mso-position-horizontal:center;mso-position-horizontal-relative:text;mso-position-vertical:absolute;mso-position-vertical-relative:text;v-text-anchor:top" o:gfxdata="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" filled="f" stroked="f">
-              <v:fill o:detectmouseclick="t"/>
               <v:textbox style="mso-fit-shape-to-text:t" inset="0,0,0,0">
                 <w:txbxContent>
                   <w:p>
@@ -3738,7 +3762,6 @@
               <v:path gradientshapeok="t" o:connecttype="rect"/>
             </v:shapetype>
             <v:shape id="Text Box 1" o:spid="_x0000_s1028" type="#_x0000_t202" alt="Juniper Business Use Only" style="position:absolute;margin-left:0;margin-top:.05pt;width:34.95pt;height:34.95pt;z-index:251658240;visibility:visible;mso-wrap-style:none;mso-wrap-distance-left:0;mso-wrap-distance-top:0;mso-wrap-distance-right:0;mso-wrap-distance-bottom:0;mso-position-horizontal:center;mso-position-horizontal-relative:text;mso-position-vertical:absolute;mso-position-vertical-relative:text;v-text-anchor:top" o:gfxdata="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" filled="f" stroked="f">
-              <v:fill o:detectmouseclick="t"/>
               <v:textbox style="mso-fit-shape-to-text:t" inset="0,0,0,0">
                 <w:txbxContent>
                   <w:p>
@@ -4700,6 +4723,29 @@
     <w:name w:val="Normal"/>
     <w:qFormat/>
   </w:style>
+  <w:style w:type="paragraph" w:styleId="Heading4">
+    <w:name w:val="heading 4"/>
+    <w:basedOn w:val="Normal"/>
+    <w:next w:val="Normal"/>
+    <w:link w:val="Heading4Char"/>
+    <w:uiPriority w:val="9"/>
+    <w:semiHidden/>
+    <w:unhideWhenUsed/>
+    <w:qFormat/>
+    <w:rsid w:val="00A3100F"/>
+    <w:pPr>
+      <w:keepNext/>
+      <w:keepLines/>
+      <w:spacing w:before="40"/>
+      <w:outlineLvl w:val="3"/>
+    </w:pPr>
+    <w:rPr>
+      <w:rFonts w:asciiTheme="majorHAnsi" w:eastAsiaTheme="majorEastAsia" w:hAnsiTheme="majorHAnsi" w:cstheme="majorBidi"/>
+      <w:i/>
+      <w:iCs/>
+      <w:color w:val="2F5496" w:themeColor="accent1" w:themeShade="BF"/>
+    </w:rPr>
+  </w:style>
   <w:style w:type="paragraph" w:styleId="Heading5">
     <w:name w:val="heading 5"/>
     <w:basedOn w:val="Normal"/>
@@ -4808,7 +4854,6 @@
     <w:name w:val="Normal (Web)"/>
     <w:basedOn w:val="Normal"/>
     <w:uiPriority w:val="99"/>
-    <w:semiHidden/>
     <w:unhideWhenUsed/>
     <w:rsid w:val="004F685E"/>
     <w:pPr>
@@ -4838,6 +4883,20 @@
     <w:rsid w:val="00964C30"/>
     <w:rPr>
       <w:color w:val="808080"/>
+    </w:rPr>
+  </w:style>
+  <w:style w:type="character" w:customStyle="1" w:styleId="Heading4Char">
+    <w:name w:val="Heading 4 Char"/>
+    <w:basedOn w:val="DefaultParagraphFont"/>
+    <w:link w:val="Heading4"/>
+    <w:uiPriority w:val="9"/>
+    <w:semiHidden/>
+    <w:rsid w:val="00A3100F"/>
+    <w:rPr>
+      <w:rFonts w:asciiTheme="majorHAnsi" w:eastAsiaTheme="majorEastAsia" w:hAnsiTheme="majorHAnsi" w:cstheme="majorBidi"/>
+      <w:i/>
+      <w:iCs/>
+      <w:color w:val="2F5496" w:themeColor="accent1" w:themeShade="BF"/>
     </w:rPr>
   </w:style>
 </w:styles>

</xml_diff>